<commit_message>
Data dure deligence paper
</commit_message>
<xml_diff>
--- a/Data-Exploration/Week-4/Data-DueDiligence/Data-Due-Deligence-Report.docx
+++ b/Data-Exploration/Week-4/Data-DueDiligence/Data-Due-Deligence-Report.docx
@@ -1,6 +1,6 @@
 
 <file path=word/document.xml><?xml version="1.0" encoding="utf-8"?>
-<w:document xmlns:wpc="http://schemas.microsoft.com/office/word/2010/wordprocessingCanvas" xmlns:mc="http://schemas.openxmlformats.org/markup-compatibility/2006" xmlns:o="urn:schemas-microsoft-com:office:office" xmlns:r="http://schemas.openxmlformats.org/officeDocument/2006/relationships" xmlns:m="http://schemas.openxmlformats.org/officeDocument/2006/math" xmlns:v="urn:schemas-microsoft-com:vml" xmlns:wp14="http://schemas.microsoft.com/office/word/2010/wordprocessingDrawing" xmlns:wp="http://schemas.openxmlformats.org/drawingml/2006/wordprocessingDrawing" xmlns:w10="urn:schemas-microsoft-com:office:word" xmlns:w="http://schemas.openxmlformats.org/wordprocessingml/2006/main" xmlns:w14="http://schemas.microsoft.com/office/word/2010/wordml" xmlns:w15="http://schemas.microsoft.com/office/word/2012/wordml" xmlns:wpg="http://schemas.microsoft.com/office/word/2010/wordprocessingGroup" xmlns:wpi="http://schemas.microsoft.com/office/word/2010/wordprocessingInk" xmlns:wne="http://schemas.microsoft.com/office/word/2006/wordml" xmlns:wps="http://schemas.microsoft.com/office/word/2010/wordprocessingShape" mc:Ignorable="w14 w15 wp14">
+<w:document xmlns:wpc="http://schemas.microsoft.com/office/word/2010/wordprocessingCanvas" xmlns:cx="http://schemas.microsoft.com/office/drawing/2014/chartex" xmlns:cx1="http://schemas.microsoft.com/office/drawing/2015/9/8/chartex" xmlns:cx2="http://schemas.microsoft.com/office/drawing/2015/10/21/chartex" xmlns:cx3="http://schemas.microsoft.com/office/drawing/2016/5/9/chartex" xmlns:cx4="http://schemas.microsoft.com/office/drawing/2016/5/10/chartex" xmlns:cx5="http://schemas.microsoft.com/office/drawing/2016/5/11/chartex" xmlns:cx6="http://schemas.microsoft.com/office/drawing/2016/5/12/chartex" xmlns:cx7="http://schemas.microsoft.com/office/drawing/2016/5/13/chartex" xmlns:cx8="http://schemas.microsoft.com/office/drawing/2016/5/14/chartex" xmlns:mc="http://schemas.openxmlformats.org/markup-compatibility/2006" xmlns:aink="http://schemas.microsoft.com/office/drawing/2016/ink" xmlns:am3d="http://schemas.microsoft.com/office/drawing/2017/model3d" xmlns:o="urn:schemas-microsoft-com:office:office" xmlns:r="http://schemas.openxmlformats.org/officeDocument/2006/relationships" xmlns:m="http://schemas.openxmlformats.org/officeDocument/2006/math" xmlns:v="urn:schemas-microsoft-com:vml" xmlns:wp14="http://schemas.microsoft.com/office/word/2010/wordprocessingDrawing" xmlns:wp="http://schemas.openxmlformats.org/drawingml/2006/wordprocessingDrawing" xmlns:w10="urn:schemas-microsoft-com:office:word" xmlns:w="http://schemas.openxmlformats.org/wordprocessingml/2006/main" xmlns:w14="http://schemas.microsoft.com/office/word/2010/wordml" xmlns:w15="http://schemas.microsoft.com/office/word/2012/wordml" xmlns:w16cex="http://schemas.microsoft.com/office/word/2018/wordml/cex" xmlns:w16cid="http://schemas.microsoft.com/office/word/2016/wordml/cid" xmlns:w16="http://schemas.microsoft.com/office/word/2018/wordml" xmlns:w16se="http://schemas.microsoft.com/office/word/2015/wordml/symex" xmlns:wpg="http://schemas.microsoft.com/office/word/2010/wordprocessingGroup" xmlns:wpi="http://schemas.microsoft.com/office/word/2010/wordprocessingInk" xmlns:wne="http://schemas.microsoft.com/office/word/2006/wordml" xmlns:wps="http://schemas.microsoft.com/office/word/2010/wordprocessingShape" mc:Ignorable="w14 w15 w16se w16cid w16 w16cex wp14">
   <w:body>
     <w:p>
       <w:pPr>
@@ -17,7 +17,39 @@
           <w:sz w:val="24"/>
           <w:szCs w:val="24"/>
         </w:rPr>
-        <w:t xml:space="preserve">Feature engineering: For the given data set there are 8 columns which are with missing values, some of the data attributes are of lesser significance for the data analysis and business objective, these include </w:t>
+        <w:t>Feature engineering: For the given data set there are 8 columns which are with missing values, some of the data attributes are of lesser significance for the data analysis and business objective, these include Pets</w:t>
+      </w:r>
+      <w:r>
+        <w:rPr>
+          <w:rFonts w:ascii="Times New Roman" w:hAnsi="Times New Roman" w:cs="Times New Roman"/>
+          <w:sz w:val="24"/>
+          <w:szCs w:val="24"/>
+        </w:rPr>
+        <w:t xml:space="preserve"> related variables</w:t>
+      </w:r>
+      <w:r>
+        <w:rPr>
+          <w:rFonts w:ascii="Times New Roman" w:hAnsi="Times New Roman" w:cs="Times New Roman"/>
+          <w:sz w:val="24"/>
+          <w:szCs w:val="24"/>
+        </w:rPr>
+        <w:t xml:space="preserve"> so </w:t>
+      </w:r>
+      <w:r>
+        <w:rPr>
+          <w:rFonts w:ascii="Times New Roman" w:hAnsi="Times New Roman" w:cs="Times New Roman"/>
+          <w:sz w:val="24"/>
+          <w:szCs w:val="24"/>
+        </w:rPr>
+        <w:t>missing values for these variables has been ignored.</w:t>
+      </w:r>
+      <w:r>
+        <w:rPr>
+          <w:rFonts w:ascii="Times New Roman" w:hAnsi="Times New Roman" w:cs="Times New Roman"/>
+          <w:sz w:val="24"/>
+          <w:szCs w:val="24"/>
+        </w:rPr>
+        <w:t xml:space="preserve"> Remaining 4 variables include </w:t>
       </w:r>
       <w:proofErr w:type="spellStart"/>
       <w:r>
@@ -26,7 +58,7 @@
           <w:sz w:val="24"/>
           <w:szCs w:val="24"/>
         </w:rPr>
-        <w:t>NumberPets</w:t>
+        <w:t>HouseholdSize</w:t>
       </w:r>
       <w:proofErr w:type="spellEnd"/>
       <w:r>
@@ -44,7 +76,7 @@
           <w:sz w:val="24"/>
           <w:szCs w:val="24"/>
         </w:rPr>
-        <w:t>NumberCats</w:t>
+        <w:t>HomeOwner</w:t>
       </w:r>
       <w:proofErr w:type="spellEnd"/>
       <w:r>
@@ -53,7 +85,7 @@
           <w:sz w:val="24"/>
           <w:szCs w:val="24"/>
         </w:rPr>
-        <w:t xml:space="preserve">, </w:t>
+        <w:t xml:space="preserve">, Gender, </w:t>
       </w:r>
       <w:proofErr w:type="spellStart"/>
       <w:r>
@@ -62,7 +94,7 @@
           <w:sz w:val="24"/>
           <w:szCs w:val="24"/>
         </w:rPr>
-        <w:t>NumberDogs</w:t>
+        <w:t>JobCategory</w:t>
       </w:r>
       <w:proofErr w:type="spellEnd"/>
       <w:r>
@@ -71,7 +103,31 @@
           <w:sz w:val="24"/>
           <w:szCs w:val="24"/>
         </w:rPr>
-        <w:t xml:space="preserve">, </w:t>
+        <w:t xml:space="preserve">, these variables would help in understanding the customer base better and could be used for data segmentation, so applied appropriate imputation techniques on it. Gender data distribution is normal and is almost equal, so applied equal distribution of male and female for 33 missing values, this way </w:t>
+      </w:r>
+      <w:r>
+        <w:rPr>
+          <w:rFonts w:ascii="Times New Roman" w:hAnsi="Times New Roman" w:cs="Times New Roman"/>
+          <w:sz w:val="24"/>
+          <w:szCs w:val="24"/>
+        </w:rPr>
+        <w:t>variance and distribution of the variable are preserved</w:t>
+      </w:r>
+      <w:r>
+        <w:rPr>
+          <w:rFonts w:ascii="Times New Roman" w:hAnsi="Times New Roman" w:cs="Times New Roman"/>
+          <w:sz w:val="24"/>
+          <w:szCs w:val="24"/>
+        </w:rPr>
+        <w:t xml:space="preserve">. </w:t>
+      </w:r>
+      <w:r>
+        <w:rPr>
+          <w:rFonts w:ascii="Times New Roman" w:hAnsi="Times New Roman" w:cs="Times New Roman"/>
+          <w:sz w:val="24"/>
+          <w:szCs w:val="24"/>
+        </w:rPr>
+        <w:t xml:space="preserve">For </w:t>
       </w:r>
       <w:proofErr w:type="spellStart"/>
       <w:r>
@@ -80,7 +136,7 @@
           <w:sz w:val="24"/>
           <w:szCs w:val="24"/>
         </w:rPr>
-        <w:t>NumberBirds</w:t>
+        <w:t>HouseholdSize</w:t>
       </w:r>
       <w:proofErr w:type="spellEnd"/>
       <w:r>
@@ -89,23 +145,23 @@
           <w:sz w:val="24"/>
           <w:szCs w:val="24"/>
         </w:rPr>
-        <w:t xml:space="preserve"> so </w:t>
-      </w:r>
-      <w:r>
-        <w:rPr>
-          <w:rFonts w:ascii="Times New Roman" w:hAnsi="Times New Roman" w:cs="Times New Roman"/>
-          <w:sz w:val="24"/>
-          <w:szCs w:val="24"/>
-        </w:rPr>
-        <w:t>missing values for these variables has been ignored.</w:t>
-      </w:r>
-      <w:r>
-        <w:rPr>
-          <w:rFonts w:ascii="Times New Roman" w:hAnsi="Times New Roman" w:cs="Times New Roman"/>
-          <w:sz w:val="24"/>
-          <w:szCs w:val="24"/>
-        </w:rPr>
-        <w:t xml:space="preserve"> Remaining 4 variables include </w:t>
+        <w:t xml:space="preserve"> mean and median are almost same that indicates normal data distribution, so applied </w:t>
+      </w:r>
+      <w:r>
+        <w:rPr>
+          <w:rFonts w:ascii="Times New Roman" w:hAnsi="Times New Roman" w:cs="Times New Roman"/>
+          <w:sz w:val="24"/>
+          <w:szCs w:val="24"/>
+        </w:rPr>
+        <w:t xml:space="preserve">median imputation with value of 2. </w:t>
+      </w:r>
+      <w:r>
+        <w:rPr>
+          <w:rFonts w:ascii="Times New Roman" w:hAnsi="Times New Roman" w:cs="Times New Roman"/>
+          <w:sz w:val="24"/>
+          <w:szCs w:val="24"/>
+        </w:rPr>
+        <w:t xml:space="preserve">For </w:t>
       </w:r>
       <w:proofErr w:type="spellStart"/>
       <w:r>
@@ -114,7 +170,7 @@
           <w:sz w:val="24"/>
           <w:szCs w:val="24"/>
         </w:rPr>
-        <w:t>HouseholdSize</w:t>
+        <w:t>HomeOwner</w:t>
       </w:r>
       <w:proofErr w:type="spellEnd"/>
       <w:r>
@@ -123,7 +179,15 @@
           <w:sz w:val="24"/>
           <w:szCs w:val="24"/>
         </w:rPr>
-        <w:t xml:space="preserve">, </w:t>
+        <w:t>, data is not evenly distributed customers with home ownership are considerably more, so applied mode imputation technique to it.</w:t>
+      </w:r>
+      <w:r>
+        <w:rPr>
+          <w:rFonts w:ascii="Times New Roman" w:hAnsi="Times New Roman" w:cs="Times New Roman"/>
+          <w:sz w:val="24"/>
+          <w:szCs w:val="24"/>
+        </w:rPr>
+        <w:t xml:space="preserve"> For </w:t>
       </w:r>
       <w:proofErr w:type="spellStart"/>
       <w:r>
@@ -132,7 +196,7 @@
           <w:sz w:val="24"/>
           <w:szCs w:val="24"/>
         </w:rPr>
-        <w:t>HomeOwner</w:t>
+        <w:t>JobCategory</w:t>
       </w:r>
       <w:proofErr w:type="spellEnd"/>
       <w:r>
@@ -141,7 +205,7 @@
           <w:sz w:val="24"/>
           <w:szCs w:val="24"/>
         </w:rPr>
-        <w:t xml:space="preserve">, Gender, </w:t>
+        <w:t xml:space="preserve"> created a separate “</w:t>
       </w:r>
       <w:proofErr w:type="spellStart"/>
       <w:r>
@@ -150,7 +214,7 @@
           <w:sz w:val="24"/>
           <w:szCs w:val="24"/>
         </w:rPr>
-        <w:t>JobCategory</w:t>
+        <w:t>Misc</w:t>
       </w:r>
       <w:proofErr w:type="spellEnd"/>
       <w:r>
@@ -159,31 +223,71 @@
           <w:sz w:val="24"/>
           <w:szCs w:val="24"/>
         </w:rPr>
-        <w:t xml:space="preserve">, these variables would help in understanding the customer base better and could be used for data segmentation, so applied appropriate imputation techniques on it. Gender data distribution is normal and is almost equal, so applied equal distribution of male and female for 33 missing values, this way </w:t>
-      </w:r>
-      <w:r>
-        <w:rPr>
-          <w:rFonts w:ascii="Times New Roman" w:hAnsi="Times New Roman" w:cs="Times New Roman"/>
-          <w:sz w:val="24"/>
-          <w:szCs w:val="24"/>
-        </w:rPr>
-        <w:t>variance and distribution of the variable are preserved</w:t>
-      </w:r>
-      <w:r>
-        <w:rPr>
-          <w:rFonts w:ascii="Times New Roman" w:hAnsi="Times New Roman" w:cs="Times New Roman"/>
-          <w:sz w:val="24"/>
-          <w:szCs w:val="24"/>
-        </w:rPr>
-        <w:t xml:space="preserve">. </w:t>
-      </w:r>
-      <w:r>
-        <w:rPr>
-          <w:rFonts w:ascii="Times New Roman" w:hAnsi="Times New Roman" w:cs="Times New Roman"/>
-          <w:sz w:val="24"/>
-          <w:szCs w:val="24"/>
-        </w:rPr>
-        <w:t xml:space="preserve">For </w:t>
+        <w:t>” category</w:t>
+      </w:r>
+      <w:r>
+        <w:rPr>
+          <w:rFonts w:ascii="Times New Roman" w:hAnsi="Times New Roman" w:cs="Times New Roman"/>
+          <w:sz w:val="24"/>
+          <w:szCs w:val="24"/>
+        </w:rPr>
+        <w:t xml:space="preserve"> for missing values</w:t>
+      </w:r>
+      <w:r>
+        <w:rPr>
+          <w:rFonts w:ascii="Times New Roman" w:hAnsi="Times New Roman" w:cs="Times New Roman"/>
+          <w:sz w:val="24"/>
+          <w:szCs w:val="24"/>
+        </w:rPr>
+        <w:t>.</w:t>
+      </w:r>
+      <w:r>
+        <w:rPr>
+          <w:rFonts w:ascii="Times New Roman" w:hAnsi="Times New Roman" w:cs="Times New Roman"/>
+          <w:sz w:val="24"/>
+          <w:szCs w:val="24"/>
+        </w:rPr>
+        <w:t xml:space="preserve"> </w:t>
+      </w:r>
+      <w:r>
+        <w:rPr>
+          <w:rFonts w:ascii="Times New Roman" w:hAnsi="Times New Roman" w:cs="Times New Roman"/>
+          <w:sz w:val="24"/>
+          <w:szCs w:val="24"/>
+        </w:rPr>
+        <w:t>For all the currency variables r</w:t>
+      </w:r>
+      <w:r>
+        <w:rPr>
+          <w:rFonts w:ascii="Times New Roman" w:hAnsi="Times New Roman" w:cs="Times New Roman"/>
+          <w:sz w:val="24"/>
+          <w:szCs w:val="24"/>
+        </w:rPr>
+        <w:t>emove</w:t>
+      </w:r>
+      <w:r>
+        <w:rPr>
+          <w:rFonts w:ascii="Times New Roman" w:hAnsi="Times New Roman" w:cs="Times New Roman"/>
+          <w:sz w:val="24"/>
+          <w:szCs w:val="24"/>
+        </w:rPr>
+        <w:t>d</w:t>
+      </w:r>
+      <w:r>
+        <w:rPr>
+          <w:rFonts w:ascii="Times New Roman" w:hAnsi="Times New Roman" w:cs="Times New Roman"/>
+          <w:sz w:val="24"/>
+          <w:szCs w:val="24"/>
+        </w:rPr>
+        <w:t xml:space="preserve"> dashes, $ signs, empty spaces and replaced it with NA</w:t>
+      </w:r>
+      <w:r>
+        <w:rPr>
+          <w:rFonts w:ascii="Times New Roman" w:hAnsi="Times New Roman" w:cs="Times New Roman"/>
+          <w:sz w:val="24"/>
+          <w:szCs w:val="24"/>
+        </w:rPr>
+        <w:t xml:space="preserve">, so that statistical computation can be performed and data is consistent across all variables. </w:t>
       </w:r>
       <w:proofErr w:type="spellStart"/>
       <w:r>
@@ -192,7 +296,7 @@
           <w:sz w:val="24"/>
           <w:szCs w:val="24"/>
         </w:rPr>
-        <w:t>HouseholdSize</w:t>
+        <w:t>CommuteTime</w:t>
       </w:r>
       <w:proofErr w:type="spellEnd"/>
       <w:r>
@@ -201,257 +305,7 @@
           <w:sz w:val="24"/>
           <w:szCs w:val="24"/>
         </w:rPr>
-        <w:t xml:space="preserve"> mean and median are almost same that indicates normal data distribution, so applied </w:t>
-      </w:r>
-      <w:r>
-        <w:rPr>
-          <w:rFonts w:ascii="Times New Roman" w:hAnsi="Times New Roman" w:cs="Times New Roman"/>
-          <w:sz w:val="24"/>
-          <w:szCs w:val="24"/>
-        </w:rPr>
-        <w:t xml:space="preserve">median imputation with value of 2. </w:t>
-      </w:r>
-      <w:r>
-        <w:rPr>
-          <w:rFonts w:ascii="Times New Roman" w:hAnsi="Times New Roman" w:cs="Times New Roman"/>
-          <w:sz w:val="24"/>
-          <w:szCs w:val="24"/>
-        </w:rPr>
-        <w:t xml:space="preserve">For </w:t>
-      </w:r>
-      <w:proofErr w:type="spellStart"/>
-      <w:r>
-        <w:rPr>
-          <w:rFonts w:ascii="Times New Roman" w:hAnsi="Times New Roman" w:cs="Times New Roman"/>
-          <w:sz w:val="24"/>
-          <w:szCs w:val="24"/>
-        </w:rPr>
-        <w:t>HomeOwner</w:t>
-      </w:r>
-      <w:proofErr w:type="spellEnd"/>
-      <w:r>
-        <w:rPr>
-          <w:rFonts w:ascii="Times New Roman" w:hAnsi="Times New Roman" w:cs="Times New Roman"/>
-          <w:sz w:val="24"/>
-          <w:szCs w:val="24"/>
-        </w:rPr>
-        <w:t>, data is not evenly distributed customers with home ownership are considerably more, so applied mode imputation technique to it.</w:t>
-      </w:r>
-      <w:r>
-        <w:rPr>
-          <w:rFonts w:ascii="Times New Roman" w:hAnsi="Times New Roman" w:cs="Times New Roman"/>
-          <w:sz w:val="24"/>
-          <w:szCs w:val="24"/>
-        </w:rPr>
-        <w:t xml:space="preserve"> For </w:t>
-      </w:r>
-      <w:proofErr w:type="spellStart"/>
-      <w:r>
-        <w:rPr>
-          <w:rFonts w:ascii="Times New Roman" w:hAnsi="Times New Roman" w:cs="Times New Roman"/>
-          <w:sz w:val="24"/>
-          <w:szCs w:val="24"/>
-        </w:rPr>
-        <w:t>JobCategory</w:t>
-      </w:r>
-      <w:proofErr w:type="spellEnd"/>
-      <w:r>
-        <w:rPr>
-          <w:rFonts w:ascii="Times New Roman" w:hAnsi="Times New Roman" w:cs="Times New Roman"/>
-          <w:sz w:val="24"/>
-          <w:szCs w:val="24"/>
-        </w:rPr>
-        <w:t xml:space="preserve"> created a separate “</w:t>
-      </w:r>
-      <w:proofErr w:type="spellStart"/>
-      <w:r>
-        <w:rPr>
-          <w:rFonts w:ascii="Times New Roman" w:hAnsi="Times New Roman" w:cs="Times New Roman"/>
-          <w:sz w:val="24"/>
-          <w:szCs w:val="24"/>
-        </w:rPr>
-        <w:t>Misc</w:t>
-      </w:r>
-      <w:proofErr w:type="spellEnd"/>
-      <w:r>
-        <w:rPr>
-          <w:rFonts w:ascii="Times New Roman" w:hAnsi="Times New Roman" w:cs="Times New Roman"/>
-          <w:sz w:val="24"/>
-          <w:szCs w:val="24"/>
-        </w:rPr>
-        <w:t>” category.</w:t>
-      </w:r>
-      <w:r>
-        <w:rPr>
-          <w:rFonts w:ascii="Times New Roman" w:hAnsi="Times New Roman" w:cs="Times New Roman"/>
-          <w:sz w:val="24"/>
-          <w:szCs w:val="24"/>
-        </w:rPr>
-        <w:t xml:space="preserve"> </w:t>
-      </w:r>
-      <w:r>
-        <w:rPr>
-          <w:rFonts w:ascii="Times New Roman" w:hAnsi="Times New Roman" w:cs="Times New Roman"/>
-          <w:sz w:val="24"/>
-          <w:szCs w:val="24"/>
-        </w:rPr>
-        <w:t>For all the currency variables r</w:t>
-      </w:r>
-      <w:r>
-        <w:rPr>
-          <w:rFonts w:ascii="Times New Roman" w:hAnsi="Times New Roman" w:cs="Times New Roman"/>
-          <w:sz w:val="24"/>
-          <w:szCs w:val="24"/>
-        </w:rPr>
-        <w:t>emove</w:t>
-      </w:r>
-      <w:r>
-        <w:rPr>
-          <w:rFonts w:ascii="Times New Roman" w:hAnsi="Times New Roman" w:cs="Times New Roman"/>
-          <w:sz w:val="24"/>
-          <w:szCs w:val="24"/>
-        </w:rPr>
-        <w:t>d</w:t>
-      </w:r>
-      <w:r>
-        <w:rPr>
-          <w:rFonts w:ascii="Times New Roman" w:hAnsi="Times New Roman" w:cs="Times New Roman"/>
-          <w:sz w:val="24"/>
-          <w:szCs w:val="24"/>
-        </w:rPr>
-        <w:t xml:space="preserve"> dashes, $ signs, empty spaces and replaced it with NA</w:t>
-      </w:r>
-      <w:r>
-        <w:rPr>
-          <w:rFonts w:ascii="Times New Roman" w:hAnsi="Times New Roman" w:cs="Times New Roman"/>
-          <w:sz w:val="24"/>
-          <w:szCs w:val="24"/>
-        </w:rPr>
-        <w:t xml:space="preserve">, so that statistical computation can be performed and data is consistent across all variables. </w:t>
-      </w:r>
-      <w:proofErr w:type="spellStart"/>
-      <w:r>
-        <w:rPr>
-          <w:rFonts w:ascii="Times New Roman" w:hAnsi="Times New Roman" w:cs="Times New Roman"/>
-          <w:sz w:val="24"/>
-          <w:szCs w:val="24"/>
-        </w:rPr>
-        <w:t>CarOwnership</w:t>
-      </w:r>
-      <w:proofErr w:type="spellEnd"/>
-      <w:r>
-        <w:rPr>
-          <w:rFonts w:ascii="Times New Roman" w:hAnsi="Times New Roman" w:cs="Times New Roman"/>
-          <w:sz w:val="24"/>
-          <w:szCs w:val="24"/>
-        </w:rPr>
-        <w:t xml:space="preserve">, </w:t>
-      </w:r>
-      <w:proofErr w:type="spellStart"/>
-      <w:r>
-        <w:rPr>
-          <w:rFonts w:ascii="Times New Roman" w:hAnsi="Times New Roman" w:cs="Times New Roman"/>
-          <w:sz w:val="24"/>
-          <w:szCs w:val="24"/>
-        </w:rPr>
-        <w:t>CarBrand</w:t>
-      </w:r>
-      <w:proofErr w:type="spellEnd"/>
-      <w:r>
-        <w:rPr>
-          <w:rFonts w:ascii="Times New Roman" w:hAnsi="Times New Roman" w:cs="Times New Roman"/>
-          <w:sz w:val="24"/>
-          <w:szCs w:val="24"/>
-        </w:rPr>
-        <w:t xml:space="preserve">, </w:t>
-      </w:r>
-      <w:proofErr w:type="spellStart"/>
-      <w:r>
-        <w:rPr>
-          <w:rFonts w:ascii="Times New Roman" w:hAnsi="Times New Roman" w:cs="Times New Roman"/>
-          <w:sz w:val="24"/>
-          <w:szCs w:val="24"/>
-        </w:rPr>
-        <w:t>CarValue</w:t>
-      </w:r>
-      <w:proofErr w:type="spellEnd"/>
-      <w:r>
-        <w:rPr>
-          <w:rFonts w:ascii="Times New Roman" w:hAnsi="Times New Roman" w:cs="Times New Roman"/>
-          <w:sz w:val="24"/>
-          <w:szCs w:val="24"/>
-        </w:rPr>
-        <w:t xml:space="preserve"> are related to each other so have replaced -1 as missing value (NA) and </w:t>
-      </w:r>
-      <w:proofErr w:type="spellStart"/>
-      <w:r>
-        <w:rPr>
-          <w:rFonts w:ascii="Times New Roman" w:hAnsi="Times New Roman" w:cs="Times New Roman"/>
-          <w:sz w:val="24"/>
-          <w:szCs w:val="24"/>
-        </w:rPr>
-        <w:t>CarValue</w:t>
-      </w:r>
-      <w:proofErr w:type="spellEnd"/>
-      <w:r>
-        <w:rPr>
-          <w:rFonts w:ascii="Times New Roman" w:hAnsi="Times New Roman" w:cs="Times New Roman"/>
-          <w:sz w:val="24"/>
-          <w:szCs w:val="24"/>
-        </w:rPr>
-        <w:t xml:space="preserve"> as 0</w:t>
-      </w:r>
-      <w:r>
-        <w:rPr>
-          <w:rFonts w:ascii="Times New Roman" w:hAnsi="Times New Roman" w:cs="Times New Roman"/>
-          <w:sz w:val="24"/>
-          <w:szCs w:val="24"/>
-        </w:rPr>
-        <w:t xml:space="preserve"> and </w:t>
-      </w:r>
-      <w:r>
-        <w:rPr>
-          <w:rFonts w:ascii="Times New Roman" w:hAnsi="Times New Roman" w:cs="Times New Roman"/>
-          <w:sz w:val="24"/>
-          <w:szCs w:val="24"/>
-        </w:rPr>
-        <w:t>for treating these variables either a prediction model or KNN Imputation can be used.</w:t>
-      </w:r>
-      <w:r>
-        <w:rPr>
-          <w:rFonts w:ascii="Times New Roman" w:hAnsi="Times New Roman" w:cs="Times New Roman"/>
-          <w:sz w:val="24"/>
-          <w:szCs w:val="24"/>
-        </w:rPr>
-        <w:t xml:space="preserve"> </w:t>
-      </w:r>
-      <w:proofErr w:type="spellStart"/>
-      <w:r>
-        <w:rPr>
-          <w:rFonts w:ascii="Times New Roman" w:hAnsi="Times New Roman" w:cs="Times New Roman"/>
-          <w:sz w:val="24"/>
-          <w:szCs w:val="24"/>
-        </w:rPr>
-        <w:t>CommuteTime</w:t>
-      </w:r>
-      <w:proofErr w:type="spellEnd"/>
-      <w:r>
-        <w:rPr>
-          <w:rFonts w:ascii="Times New Roman" w:hAnsi="Times New Roman" w:cs="Times New Roman"/>
-          <w:sz w:val="24"/>
-          <w:szCs w:val="24"/>
-        </w:rPr>
-        <w:t xml:space="preserve"> is normally distributed so applied mean imputation for 2 rows with missing values, commute time could be related to data consumed, </w:t>
-      </w:r>
-      <w:bookmarkStart w:id="0" w:name="_GoBack"/>
-      <w:bookmarkEnd w:id="0"/>
-      <w:r>
-        <w:rPr>
-          <w:rFonts w:ascii="Times New Roman" w:hAnsi="Times New Roman" w:cs="Times New Roman"/>
-          <w:sz w:val="24"/>
-          <w:szCs w:val="24"/>
-        </w:rPr>
-        <w:t xml:space="preserve">as customers while commuting tend to use mobile device more for either entertainment or reading.   </w:t>
+        <w:t xml:space="preserve"> is normally distributed so applied mean imputation for 2 rows with missing values, commute time could be related to data consumed, as customers while commuting tend to use mobile device more for either entertainment or reading.   </w:t>
       </w:r>
     </w:p>
     <w:p>
@@ -487,7 +341,7 @@
           <w:sz w:val="24"/>
           <w:szCs w:val="24"/>
         </w:rPr>
-        <w:t xml:space="preserve"> = </w:t>
+        <w:t xml:space="preserve">, </w:t>
       </w:r>
       <w:proofErr w:type="spellStart"/>
       <w:r>
@@ -496,7 +350,7 @@
           <w:sz w:val="24"/>
           <w:szCs w:val="24"/>
         </w:rPr>
-        <w:t>CreditDebt</w:t>
+        <w:t>LastMonthTotalValue</w:t>
       </w:r>
       <w:proofErr w:type="spellEnd"/>
       <w:r>
@@ -505,7 +359,7 @@
           <w:sz w:val="24"/>
           <w:szCs w:val="24"/>
         </w:rPr>
-        <w:t xml:space="preserve"> + </w:t>
+        <w:t xml:space="preserve">, </w:t>
       </w:r>
       <w:proofErr w:type="spellStart"/>
       <w:r>
@@ -514,7 +368,7 @@
           <w:sz w:val="24"/>
           <w:szCs w:val="24"/>
         </w:rPr>
-        <w:t>OtherDebt</w:t>
+        <w:t>OverTenureTotalValue</w:t>
       </w:r>
       <w:proofErr w:type="spellEnd"/>
       <w:r>
@@ -523,7 +377,7 @@
           <w:sz w:val="24"/>
           <w:szCs w:val="24"/>
         </w:rPr>
-        <w:t xml:space="preserve"> </w:t>
+        <w:t xml:space="preserve">, </w:t>
       </w:r>
       <w:proofErr w:type="spellStart"/>
       <w:r>
@@ -532,7 +386,7 @@
           <w:sz w:val="24"/>
           <w:szCs w:val="24"/>
         </w:rPr>
-        <w:t>LastMonthTotalValue</w:t>
+        <w:t>AverageMonthlyRevenue</w:t>
       </w:r>
       <w:proofErr w:type="spellEnd"/>
       <w:r>
@@ -541,80 +395,378 @@
           <w:sz w:val="24"/>
           <w:szCs w:val="24"/>
         </w:rPr>
-        <w:t xml:space="preserve"> = </w:t>
-      </w:r>
-      <w:proofErr w:type="spellStart"/>
-      <w:proofErr w:type="gramStart"/>
-      <w:r>
-        <w:rPr>
-          <w:rFonts w:ascii="Times New Roman" w:hAnsi="Times New Roman" w:cs="Times New Roman"/>
-          <w:sz w:val="24"/>
-          <w:szCs w:val="24"/>
-        </w:rPr>
-        <w:t>VoiceLastMonth</w:t>
-      </w:r>
-      <w:proofErr w:type="spellEnd"/>
-      <w:r>
-        <w:rPr>
-          <w:rFonts w:ascii="Times New Roman" w:hAnsi="Times New Roman" w:cs="Times New Roman"/>
-          <w:sz w:val="24"/>
-          <w:szCs w:val="24"/>
-        </w:rPr>
-        <w:t xml:space="preserve"> </w:t>
-      </w:r>
-      <w:r>
-        <w:rPr>
-          <w:rFonts w:ascii="Times New Roman" w:hAnsi="Times New Roman" w:cs="Times New Roman"/>
-          <w:sz w:val="24"/>
-          <w:szCs w:val="24"/>
-        </w:rPr>
-        <w:t xml:space="preserve"> +</w:t>
-      </w:r>
-      <w:proofErr w:type="gramEnd"/>
-      <w:r>
-        <w:rPr>
-          <w:rFonts w:ascii="Times New Roman" w:hAnsi="Times New Roman" w:cs="Times New Roman"/>
-          <w:sz w:val="24"/>
-          <w:szCs w:val="24"/>
-        </w:rPr>
-        <w:t xml:space="preserve"> </w:t>
-      </w:r>
-      <w:proofErr w:type="spellStart"/>
-      <w:r>
-        <w:rPr>
-          <w:rFonts w:ascii="Times New Roman" w:hAnsi="Times New Roman" w:cs="Times New Roman"/>
-          <w:sz w:val="24"/>
-          <w:szCs w:val="24"/>
-        </w:rPr>
-        <w:t>EquipmentLastMonth</w:t>
-      </w:r>
-      <w:proofErr w:type="spellEnd"/>
-      <w:r>
-        <w:rPr>
-          <w:rFonts w:ascii="Times New Roman" w:hAnsi="Times New Roman" w:cs="Times New Roman"/>
-          <w:sz w:val="24"/>
-          <w:szCs w:val="24"/>
-        </w:rPr>
-        <w:t xml:space="preserve"> </w:t>
-      </w:r>
-      <w:r>
-        <w:rPr>
-          <w:rFonts w:ascii="Times New Roman" w:hAnsi="Times New Roman" w:cs="Times New Roman"/>
-          <w:sz w:val="24"/>
-          <w:szCs w:val="24"/>
-        </w:rPr>
-        <w:t xml:space="preserve"> + </w:t>
-      </w:r>
-      <w:proofErr w:type="spellStart"/>
-      <w:r>
-        <w:rPr>
-          <w:rFonts w:ascii="Times New Roman" w:hAnsi="Times New Roman" w:cs="Times New Roman"/>
-          <w:sz w:val="24"/>
-          <w:szCs w:val="24"/>
-        </w:rPr>
-        <w:t>DataLastMonth</w:t>
-      </w:r>
-      <w:proofErr w:type="spellEnd"/>
+        <w:t xml:space="preserve">. </w:t>
+      </w:r>
+      <w:r>
+        <w:rPr>
+          <w:rFonts w:ascii="Times New Roman" w:hAnsi="Times New Roman" w:cs="Times New Roman"/>
+          <w:sz w:val="24"/>
+          <w:szCs w:val="24"/>
+        </w:rPr>
+        <w:t xml:space="preserve">These variables could help in finding high value customers and if any relationship exists between debt and total value that customer pays. </w:t>
+      </w:r>
+      <w:r>
+        <w:rPr>
+          <w:rFonts w:ascii="Times New Roman" w:hAnsi="Times New Roman" w:cs="Times New Roman"/>
+          <w:sz w:val="24"/>
+          <w:szCs w:val="24"/>
+        </w:rPr>
+        <w:t>Finally trimmed down the dataset to limit the number of variables of interest these include some from customer profile and some from customer relationship values as well additional computed variables.</w:t>
+      </w:r>
+    </w:p>
+    <w:p>
+      <w:pPr>
+        <w:spacing w:line="480" w:lineRule="auto"/>
+        <w:rPr>
+          <w:rFonts w:ascii="Times New Roman" w:hAnsi="Times New Roman" w:cs="Times New Roman"/>
+          <w:sz w:val="24"/>
+          <w:szCs w:val="24"/>
+        </w:rPr>
+      </w:pPr>
+      <w:r>
+        <w:rPr>
+          <w:rFonts w:ascii="Times New Roman" w:hAnsi="Times New Roman" w:cs="Times New Roman"/>
+          <w:sz w:val="24"/>
+          <w:szCs w:val="24"/>
+        </w:rPr>
+        <w:t xml:space="preserve">Here are the key findings from the dataset based on statistical analysis gender does not </w:t>
+      </w:r>
+      <w:r>
+        <w:rPr>
+          <w:rFonts w:ascii="Times New Roman" w:hAnsi="Times New Roman" w:cs="Times New Roman"/>
+          <w:sz w:val="24"/>
+          <w:szCs w:val="24"/>
+        </w:rPr>
+        <w:t xml:space="preserve">have an </w:t>
+      </w:r>
+      <w:r>
+        <w:rPr>
+          <w:rFonts w:ascii="Times New Roman" w:hAnsi="Times New Roman" w:cs="Times New Roman"/>
+          <w:sz w:val="24"/>
+          <w:szCs w:val="24"/>
+        </w:rPr>
+        <w:t xml:space="preserve">impact </w:t>
+      </w:r>
+      <w:r>
+        <w:rPr>
+          <w:rFonts w:ascii="Times New Roman" w:hAnsi="Times New Roman" w:cs="Times New Roman"/>
+          <w:sz w:val="24"/>
+          <w:szCs w:val="24"/>
+        </w:rPr>
+        <w:t xml:space="preserve">on </w:t>
+      </w:r>
+      <w:r>
+        <w:rPr>
+          <w:rFonts w:ascii="Times New Roman" w:hAnsi="Times New Roman" w:cs="Times New Roman"/>
+          <w:sz w:val="24"/>
+          <w:szCs w:val="24"/>
+        </w:rPr>
+        <w:t>the median</w:t>
+      </w:r>
+      <w:r>
+        <w:rPr>
+          <w:rFonts w:ascii="Times New Roman" w:hAnsi="Times New Roman" w:cs="Times New Roman"/>
+          <w:sz w:val="24"/>
+          <w:szCs w:val="24"/>
+        </w:rPr>
+        <w:t xml:space="preserve"> ($22-23) </w:t>
+      </w:r>
+      <w:r>
+        <w:rPr>
+          <w:rFonts w:ascii="Times New Roman" w:hAnsi="Times New Roman" w:cs="Times New Roman"/>
+          <w:sz w:val="24"/>
+          <w:szCs w:val="24"/>
+        </w:rPr>
+        <w:t>or the average monthly revenue</w:t>
+      </w:r>
+      <w:r>
+        <w:rPr>
+          <w:rFonts w:ascii="Times New Roman" w:hAnsi="Times New Roman" w:cs="Times New Roman"/>
+          <w:sz w:val="24"/>
+          <w:szCs w:val="24"/>
+        </w:rPr>
+        <w:t xml:space="preserve"> ($35-36) </w:t>
+      </w:r>
+      <w:r>
+        <w:rPr>
+          <w:rFonts w:ascii="Times New Roman" w:hAnsi="Times New Roman" w:cs="Times New Roman"/>
+          <w:sz w:val="24"/>
+          <w:szCs w:val="24"/>
+        </w:rPr>
+        <w:t>from customers.</w:t>
+      </w:r>
+      <w:r>
+        <w:rPr>
+          <w:rFonts w:ascii="Times New Roman" w:hAnsi="Times New Roman" w:cs="Times New Roman"/>
+          <w:sz w:val="24"/>
+          <w:szCs w:val="24"/>
+        </w:rPr>
+        <w:t xml:space="preserve"> There is no age bias </w:t>
+      </w:r>
+      <w:r>
+        <w:rPr>
+          <w:rFonts w:ascii="Times New Roman" w:hAnsi="Times New Roman" w:cs="Times New Roman"/>
+          <w:sz w:val="24"/>
+          <w:szCs w:val="24"/>
+        </w:rPr>
+        <w:t>and</w:t>
+      </w:r>
+      <w:r>
+        <w:rPr>
+          <w:rFonts w:ascii="Times New Roman" w:hAnsi="Times New Roman" w:cs="Times New Roman"/>
+          <w:sz w:val="24"/>
+          <w:szCs w:val="24"/>
+        </w:rPr>
+        <w:t xml:space="preserve"> frequency of customers </w:t>
+      </w:r>
+      <w:r>
+        <w:rPr>
+          <w:rFonts w:ascii="Times New Roman" w:hAnsi="Times New Roman" w:cs="Times New Roman"/>
+          <w:sz w:val="24"/>
+          <w:szCs w:val="24"/>
+        </w:rPr>
+        <w:t xml:space="preserve">is </w:t>
+      </w:r>
+      <w:r>
+        <w:rPr>
+          <w:rFonts w:ascii="Times New Roman" w:hAnsi="Times New Roman" w:cs="Times New Roman"/>
+          <w:sz w:val="24"/>
+          <w:szCs w:val="24"/>
+        </w:rPr>
+        <w:t xml:space="preserve">nearly equal across the age distribution for 18 to </w:t>
+      </w:r>
+      <w:r>
+        <w:rPr>
+          <w:rFonts w:ascii="Times New Roman" w:hAnsi="Times New Roman" w:cs="Times New Roman"/>
+          <w:sz w:val="24"/>
+          <w:szCs w:val="24"/>
+        </w:rPr>
+        <w:t>7</w:t>
+      </w:r>
+      <w:r>
+        <w:rPr>
+          <w:rFonts w:ascii="Times New Roman" w:hAnsi="Times New Roman" w:cs="Times New Roman"/>
+          <w:sz w:val="24"/>
+          <w:szCs w:val="24"/>
+        </w:rPr>
+        <w:t xml:space="preserve">0 years of age. </w:t>
+      </w:r>
+      <w:r>
+        <w:rPr>
+          <w:rFonts w:ascii="Times New Roman" w:hAnsi="Times New Roman" w:cs="Times New Roman"/>
+          <w:sz w:val="24"/>
+          <w:szCs w:val="24"/>
+        </w:rPr>
+        <w:t xml:space="preserve">Average monthly </w:t>
+      </w:r>
+      <w:r>
+        <w:rPr>
+          <w:rFonts w:ascii="Times New Roman" w:hAnsi="Times New Roman" w:cs="Times New Roman"/>
+          <w:sz w:val="24"/>
+          <w:szCs w:val="24"/>
+        </w:rPr>
+        <w:t xml:space="preserve">revenue generated </w:t>
+      </w:r>
+      <w:r>
+        <w:rPr>
+          <w:rFonts w:ascii="Times New Roman" w:hAnsi="Times New Roman" w:cs="Times New Roman"/>
+          <w:sz w:val="24"/>
+          <w:szCs w:val="24"/>
+        </w:rPr>
+        <w:t xml:space="preserve">across the various age segments (buckets of 10) is same around $30k, with minimum of $24k for age group 70-80 as there are a smaller number of customers. </w:t>
+      </w:r>
+      <w:r>
+        <w:rPr>
+          <w:rFonts w:ascii="Times New Roman" w:hAnsi="Times New Roman" w:cs="Times New Roman"/>
+          <w:sz w:val="24"/>
+          <w:szCs w:val="24"/>
+        </w:rPr>
+        <w:t>Maximum monthly revenue is generated from customers with total debt of less than 5% and is almost greater than $100k, 5-10% debt is $38K and 10-15% is $16K. Beyond 15% debt, total revenue generated keeps dropping.</w:t>
+      </w:r>
+      <w:r>
+        <w:rPr>
+          <w:rFonts w:ascii="Times New Roman" w:hAnsi="Times New Roman" w:cs="Times New Roman"/>
+          <w:sz w:val="24"/>
+          <w:szCs w:val="24"/>
+        </w:rPr>
+        <w:t xml:space="preserve"> For household size of 1 maximum monthly revenue of $69K is generated, followed by household size of 2.  There are 1481 customers with </w:t>
+      </w:r>
+      <w:r>
+        <w:rPr>
+          <w:rFonts w:ascii="Times New Roman" w:hAnsi="Times New Roman" w:cs="Times New Roman"/>
+          <w:sz w:val="24"/>
+          <w:szCs w:val="24"/>
+        </w:rPr>
+        <w:t xml:space="preserve">household size greater than 1, but are not multiline, these could be potential target customers for group deals or family plans. </w:t>
+      </w:r>
+      <w:r>
+        <w:rPr>
+          <w:rFonts w:ascii="Times New Roman" w:hAnsi="Times New Roman" w:cs="Times New Roman"/>
+          <w:sz w:val="24"/>
+          <w:szCs w:val="24"/>
+        </w:rPr>
+        <w:t>C</w:t>
+      </w:r>
+      <w:r>
+        <w:rPr>
+          <w:rFonts w:ascii="Times New Roman" w:hAnsi="Times New Roman" w:cs="Times New Roman"/>
+          <w:sz w:val="24"/>
+          <w:szCs w:val="24"/>
+        </w:rPr>
+        <w:t>ollege educated student</w:t>
+      </w:r>
+      <w:r>
+        <w:rPr>
+          <w:rFonts w:ascii="Times New Roman" w:hAnsi="Times New Roman" w:cs="Times New Roman"/>
+          <w:sz w:val="24"/>
+          <w:szCs w:val="24"/>
+        </w:rPr>
+        <w:t>s</w:t>
+      </w:r>
+      <w:r>
+        <w:rPr>
+          <w:rFonts w:ascii="Times New Roman" w:hAnsi="Times New Roman" w:cs="Times New Roman"/>
+          <w:sz w:val="24"/>
+          <w:szCs w:val="24"/>
+        </w:rPr>
+        <w:t xml:space="preserve"> generat</w:t>
+      </w:r>
+      <w:r>
+        <w:rPr>
+          <w:rFonts w:ascii="Times New Roman" w:hAnsi="Times New Roman" w:cs="Times New Roman"/>
+          <w:sz w:val="24"/>
+          <w:szCs w:val="24"/>
+        </w:rPr>
+        <w:t>e</w:t>
+      </w:r>
+      <w:r>
+        <w:rPr>
+          <w:rFonts w:ascii="Times New Roman" w:hAnsi="Times New Roman" w:cs="Times New Roman"/>
+          <w:sz w:val="24"/>
+          <w:szCs w:val="24"/>
+        </w:rPr>
+        <w:t xml:space="preserve"> highest monthly revenue</w:t>
+      </w:r>
+      <w:r>
+        <w:rPr>
+          <w:rFonts w:ascii="Times New Roman" w:hAnsi="Times New Roman" w:cs="Times New Roman"/>
+          <w:sz w:val="24"/>
+          <w:szCs w:val="24"/>
+        </w:rPr>
+        <w:t xml:space="preserve"> with education years from 15 to 17 years</w:t>
+      </w:r>
+      <w:r>
+        <w:rPr>
+          <w:rFonts w:ascii="Times New Roman" w:hAnsi="Times New Roman" w:cs="Times New Roman"/>
+          <w:sz w:val="24"/>
+          <w:szCs w:val="24"/>
+        </w:rPr>
+        <w:t>.</w:t>
+      </w:r>
+      <w:r>
+        <w:rPr>
+          <w:rFonts w:ascii="Times New Roman" w:hAnsi="Times New Roman" w:cs="Times New Roman"/>
+          <w:sz w:val="24"/>
+          <w:szCs w:val="24"/>
+        </w:rPr>
+        <w:t xml:space="preserve"> Customers with household income of 20-30K are the ones which generate maximum monthly revenue, followed by 30-40K, and then then monthly revenue tapers of as household size increases. This presents potential busines opportunity to </w:t>
+      </w:r>
+      <w:r>
+        <w:rPr>
+          <w:rFonts w:ascii="Times New Roman" w:hAnsi="Times New Roman" w:cs="Times New Roman"/>
+          <w:sz w:val="24"/>
+          <w:szCs w:val="24"/>
+        </w:rPr>
+        <w:t xml:space="preserve">target to customers with high household income. Job category of “Sales” and “Professional” are the ones which generate maximum </w:t>
+      </w:r>
+      <w:r>
+        <w:rPr>
+          <w:rFonts w:ascii="Times New Roman" w:hAnsi="Times New Roman" w:cs="Times New Roman"/>
+          <w:sz w:val="24"/>
+          <w:szCs w:val="24"/>
+        </w:rPr>
+        <w:t xml:space="preserve">monthly revenue close to $50K. Customers with home ownership </w:t>
+      </w:r>
+      <w:r>
+        <w:rPr>
+          <w:rFonts w:ascii="Times New Roman" w:hAnsi="Times New Roman" w:cs="Times New Roman"/>
+          <w:sz w:val="24"/>
+          <w:szCs w:val="24"/>
+        </w:rPr>
+        <w:t xml:space="preserve">($120K) </w:t>
+      </w:r>
+      <w:r>
+        <w:rPr>
+          <w:rFonts w:ascii="Times New Roman" w:hAnsi="Times New Roman" w:cs="Times New Roman"/>
+          <w:sz w:val="24"/>
+          <w:szCs w:val="24"/>
+        </w:rPr>
+        <w:t xml:space="preserve">generate </w:t>
+      </w:r>
+      <w:r>
+        <w:rPr>
+          <w:rFonts w:ascii="Times New Roman" w:hAnsi="Times New Roman" w:cs="Times New Roman"/>
+          <w:sz w:val="24"/>
+          <w:szCs w:val="24"/>
+        </w:rPr>
+        <w:t>double the monthly revenue than that of non-</w:t>
+      </w:r>
+      <w:r>
+        <w:rPr>
+          <w:rFonts w:ascii="Times New Roman" w:hAnsi="Times New Roman" w:cs="Times New Roman"/>
+          <w:sz w:val="24"/>
+          <w:szCs w:val="24"/>
+        </w:rPr>
+        <w:t>homeowners</w:t>
+      </w:r>
+      <w:r>
+        <w:rPr>
+          <w:rFonts w:ascii="Times New Roman" w:hAnsi="Times New Roman" w:cs="Times New Roman"/>
+          <w:sz w:val="24"/>
+          <w:szCs w:val="24"/>
+        </w:rPr>
+        <w:t xml:space="preserve"> ($60k). Customers with debt to income</w:t>
+      </w:r>
+      <w:r>
+        <w:rPr>
+          <w:rFonts w:ascii="Times New Roman" w:hAnsi="Times New Roman" w:cs="Times New Roman"/>
+          <w:sz w:val="24"/>
+          <w:szCs w:val="24"/>
+        </w:rPr>
+        <w:t xml:space="preserve"> (DTI)</w:t>
+      </w:r>
+      <w:r>
+        <w:rPr>
+          <w:rFonts w:ascii="Times New Roman" w:hAnsi="Times New Roman" w:cs="Times New Roman"/>
+          <w:sz w:val="24"/>
+          <w:szCs w:val="24"/>
+        </w:rPr>
+        <w:t xml:space="preserve"> ratio</w:t>
+      </w:r>
+      <w:r>
+        <w:rPr>
+          <w:rFonts w:ascii="Times New Roman" w:hAnsi="Times New Roman" w:cs="Times New Roman"/>
+          <w:sz w:val="24"/>
+          <w:szCs w:val="24"/>
+        </w:rPr>
+        <w:t xml:space="preserve"> of 0-10</w:t>
+      </w:r>
+      <w:r>
+        <w:rPr>
+          <w:rFonts w:ascii="Times New Roman" w:hAnsi="Times New Roman" w:cs="Times New Roman"/>
+          <w:sz w:val="24"/>
+          <w:szCs w:val="24"/>
+        </w:rPr>
+        <w:t xml:space="preserve"> are the ones which generate maximum monthly revenue</w:t>
+      </w:r>
+      <w:r>
+        <w:rPr>
+          <w:rFonts w:ascii="Times New Roman" w:hAnsi="Times New Roman" w:cs="Times New Roman"/>
+          <w:sz w:val="24"/>
+          <w:szCs w:val="24"/>
+        </w:rPr>
+        <w:t xml:space="preserve"> ($100K)</w:t>
+      </w:r>
       <w:r>
         <w:rPr>
           <w:rFonts w:ascii="Times New Roman" w:hAnsi="Times New Roman" w:cs="Times New Roman"/>
@@ -623,94 +775,47 @@
         </w:rPr>
         <w:t xml:space="preserve">, </w:t>
       </w:r>
-      <w:proofErr w:type="spellStart"/>
-      <w:r>
-        <w:rPr>
-          <w:rFonts w:ascii="Times New Roman" w:hAnsi="Times New Roman" w:cs="Times New Roman"/>
-          <w:sz w:val="24"/>
-          <w:szCs w:val="24"/>
-        </w:rPr>
-        <w:t>OverTenure</w:t>
-      </w:r>
-      <w:r>
-        <w:rPr>
-          <w:rFonts w:ascii="Times New Roman" w:hAnsi="Times New Roman" w:cs="Times New Roman"/>
-          <w:sz w:val="24"/>
-          <w:szCs w:val="24"/>
-        </w:rPr>
-        <w:t>TotalValue</w:t>
-      </w:r>
-      <w:proofErr w:type="spellEnd"/>
-      <w:r>
-        <w:rPr>
-          <w:rFonts w:ascii="Times New Roman" w:hAnsi="Times New Roman" w:cs="Times New Roman"/>
-          <w:sz w:val="24"/>
-          <w:szCs w:val="24"/>
-        </w:rPr>
-        <w:t xml:space="preserve"> = </w:t>
-      </w:r>
-      <w:proofErr w:type="spellStart"/>
-      <w:r>
-        <w:rPr>
-          <w:rFonts w:ascii="Times New Roman" w:hAnsi="Times New Roman" w:cs="Times New Roman"/>
-          <w:sz w:val="24"/>
-          <w:szCs w:val="24"/>
-        </w:rPr>
-        <w:t>VoiceOverTenure</w:t>
-      </w:r>
-      <w:proofErr w:type="spellEnd"/>
-      <w:r>
-        <w:rPr>
-          <w:rFonts w:ascii="Times New Roman" w:hAnsi="Times New Roman" w:cs="Times New Roman"/>
-          <w:sz w:val="24"/>
-          <w:szCs w:val="24"/>
-        </w:rPr>
-        <w:t xml:space="preserve"> + </w:t>
-      </w:r>
-      <w:proofErr w:type="spellStart"/>
-      <w:r>
-        <w:rPr>
-          <w:rFonts w:ascii="Times New Roman" w:hAnsi="Times New Roman" w:cs="Times New Roman"/>
-          <w:sz w:val="24"/>
-          <w:szCs w:val="24"/>
-        </w:rPr>
-        <w:t>EquipmentOverTenure</w:t>
-      </w:r>
-      <w:proofErr w:type="spellEnd"/>
-      <w:r>
-        <w:rPr>
-          <w:rFonts w:ascii="Times New Roman" w:hAnsi="Times New Roman" w:cs="Times New Roman"/>
-          <w:sz w:val="24"/>
-          <w:szCs w:val="24"/>
-        </w:rPr>
-        <w:t xml:space="preserve"> + </w:t>
-      </w:r>
-      <w:proofErr w:type="spellStart"/>
-      <w:r>
-        <w:rPr>
-          <w:rFonts w:ascii="Times New Roman" w:hAnsi="Times New Roman" w:cs="Times New Roman"/>
-          <w:sz w:val="24"/>
-          <w:szCs w:val="24"/>
-        </w:rPr>
-        <w:t>DataOverTenure</w:t>
-      </w:r>
-      <w:proofErr w:type="spellEnd"/>
-      <w:r>
-        <w:rPr>
-          <w:rFonts w:ascii="Times New Roman" w:hAnsi="Times New Roman" w:cs="Times New Roman"/>
-          <w:sz w:val="24"/>
-          <w:szCs w:val="24"/>
-        </w:rPr>
-        <w:t xml:space="preserve">. These </w:t>
-      </w:r>
-      <w:r>
-        <w:rPr>
-          <w:rFonts w:ascii="Times New Roman" w:hAnsi="Times New Roman" w:cs="Times New Roman"/>
-          <w:sz w:val="24"/>
-          <w:szCs w:val="24"/>
-        </w:rPr>
-        <w:lastRenderedPageBreak/>
-        <w:t xml:space="preserve">variables could help in finding high value customers and if any relationship exists between debt and total value that customer pays. </w:t>
+      <w:r>
+        <w:rPr>
+          <w:rFonts w:ascii="Times New Roman" w:hAnsi="Times New Roman" w:cs="Times New Roman"/>
+          <w:sz w:val="24"/>
+          <w:szCs w:val="24"/>
+        </w:rPr>
+        <w:t xml:space="preserve">followed by 10-20%.  </w:t>
+      </w:r>
+    </w:p>
+    <w:p>
+      <w:pPr>
+        <w:spacing w:line="480" w:lineRule="auto"/>
+        <w:rPr>
+          <w:rFonts w:ascii="Times New Roman" w:hAnsi="Times New Roman" w:cs="Times New Roman"/>
+          <w:sz w:val="24"/>
+          <w:szCs w:val="24"/>
+        </w:rPr>
+      </w:pPr>
+      <w:r>
+        <w:rPr>
+          <w:rFonts w:ascii="Times New Roman" w:hAnsi="Times New Roman" w:cs="Times New Roman"/>
+          <w:sz w:val="24"/>
+          <w:szCs w:val="24"/>
+        </w:rPr>
+        <w:t xml:space="preserve">In general customers with DTI of 0-20%, with home ownership, who have household income of 20-50K, with college degree, with a household size of 1 or 2, with total debt less than 5%, with job category of “Sales” or “Profession” are high value customers from the </w:t>
+      </w:r>
+      <w:r>
+        <w:rPr>
+          <w:rFonts w:ascii="Times New Roman" w:hAnsi="Times New Roman" w:cs="Times New Roman"/>
+          <w:sz w:val="24"/>
+          <w:szCs w:val="24"/>
+        </w:rPr>
+        <w:t>telecommunications company</w:t>
+      </w:r>
+      <w:r>
+        <w:rPr>
+          <w:rFonts w:ascii="Times New Roman" w:hAnsi="Times New Roman" w:cs="Times New Roman"/>
+          <w:sz w:val="24"/>
+          <w:szCs w:val="24"/>
+        </w:rPr>
+        <w:t>.</w:t>
       </w:r>
     </w:p>
     <w:sectPr>
@@ -724,7 +829,7 @@
 </file>
 
 <file path=word/styles.xml><?xml version="1.0" encoding="utf-8"?>
-<w:styles xmlns:mc="http://schemas.openxmlformats.org/markup-compatibility/2006" xmlns:r="http://schemas.openxmlformats.org/officeDocument/2006/relationships" xmlns:w="http://schemas.openxmlformats.org/wordprocessingml/2006/main" xmlns:w14="http://schemas.microsoft.com/office/word/2010/wordml" xmlns:w15="http://schemas.microsoft.com/office/word/2012/wordml" mc:Ignorable="w14 w15">
+<w:styles xmlns:mc="http://schemas.openxmlformats.org/markup-compatibility/2006" xmlns:r="http://schemas.openxmlformats.org/officeDocument/2006/relationships" xmlns:w="http://schemas.openxmlformats.org/wordprocessingml/2006/main" xmlns:w14="http://schemas.microsoft.com/office/word/2010/wordml" xmlns:w15="http://schemas.microsoft.com/office/word/2012/wordml" xmlns:w16cex="http://schemas.microsoft.com/office/word/2018/wordml/cex" xmlns:w16cid="http://schemas.microsoft.com/office/word/2016/wordml/cid" xmlns:w16="http://schemas.microsoft.com/office/word/2018/wordml" xmlns:w16se="http://schemas.microsoft.com/office/word/2015/wordml/symex" mc:Ignorable="w14 w15 w16se w16cid w16 w16cex">
   <w:docDefaults>
     <w:rPrDefault>
       <w:rPr>
@@ -740,7 +845,7 @@
       </w:pPr>
     </w:pPrDefault>
   </w:docDefaults>
-  <w:latentStyles w:defLockedState="0" w:defUIPriority="99" w:defSemiHidden="0" w:defUnhideWhenUsed="0" w:defQFormat="0" w:count="371">
+  <w:latentStyles w:defLockedState="0" w:defUIPriority="99" w:defSemiHidden="0" w:defUnhideWhenUsed="0" w:defQFormat="0" w:count="376">
     <w:lsdException w:name="Normal" w:uiPriority="0" w:qFormat="1"/>
     <w:lsdException w:name="heading 1" w:uiPriority="9" w:qFormat="1"/>
     <w:lsdException w:name="heading 2" w:semiHidden="1" w:uiPriority="9" w:unhideWhenUsed="1" w:qFormat="1"/>
@@ -1112,6 +1217,11 @@
     <w:lsdException w:name="List Table 5 Dark Accent 6" w:uiPriority="50"/>
     <w:lsdException w:name="List Table 6 Colorful Accent 6" w:uiPriority="51"/>
     <w:lsdException w:name="List Table 7 Colorful Accent 6" w:uiPriority="52"/>
+    <w:lsdException w:name="Mention" w:semiHidden="1" w:unhideWhenUsed="1"/>
+    <w:lsdException w:name="Smart Hyperlink" w:semiHidden="1" w:unhideWhenUsed="1"/>
+    <w:lsdException w:name="Hashtag" w:semiHidden="1" w:unhideWhenUsed="1"/>
+    <w:lsdException w:name="Unresolved Mention" w:semiHidden="1" w:unhideWhenUsed="1"/>
+    <w:lsdException w:name="Smart Link" w:semiHidden="1" w:unhideWhenUsed="1"/>
   </w:latentStyles>
   <w:style w:type="paragraph" w:default="1" w:styleId="Normal">
     <w:name w:val="Normal"/>
@@ -1143,6 +1253,17 @@
     <w:uiPriority w:val="99"/>
     <w:semiHidden/>
     <w:unhideWhenUsed/>
+  </w:style>
+  <w:style w:type="character" w:styleId="Strong">
+    <w:name w:val="Strong"/>
+    <w:basedOn w:val="DefaultParagraphFont"/>
+    <w:uiPriority w:val="22"/>
+    <w:qFormat/>
+    <w:rsid w:val="00FC76CF"/>
+    <w:rPr>
+      <w:b/>
+      <w:bCs/>
+    </w:rPr>
   </w:style>
 </w:styles>
 </file>

</xml_diff>

<commit_message>
Data due deligence report. R Files
</commit_message>
<xml_diff>
--- a/Data-Exploration/Week-4/Data-DueDiligence/Data-Due-Deligence-Report.docx
+++ b/Data-Exploration/Week-4/Data-DueDiligence/Data-Due-Deligence-Report.docx
@@ -629,23 +629,23 @@
           <w:sz w:val="24"/>
           <w:szCs w:val="24"/>
         </w:rPr>
-        <w:t xml:space="preserve"> is normally distributed so applied mean imputation for 2 rows with missing values, commute time could be related to data consumed, as customers while commuting tend to use mobile device</w:t>
-      </w:r>
-      <w:r>
-        <w:rPr>
-          <w:rFonts w:ascii="Times New Roman" w:hAnsi="Times New Roman" w:cs="Times New Roman"/>
-          <w:sz w:val="24"/>
-          <w:szCs w:val="24"/>
-        </w:rPr>
-        <w:t>s</w:t>
-      </w:r>
-      <w:r>
-        <w:rPr>
-          <w:rFonts w:ascii="Times New Roman" w:hAnsi="Times New Roman" w:cs="Times New Roman"/>
-          <w:sz w:val="24"/>
-          <w:szCs w:val="24"/>
-        </w:rPr>
-        <w:t xml:space="preserve"> more for either entertainment or reading.   </w:t>
+        <w:t xml:space="preserve"> is normally distributed so applied mean imputation for 2 rows with missing values</w:t>
+      </w:r>
+      <w:r>
+        <w:rPr>
+          <w:rFonts w:ascii="Times New Roman" w:hAnsi="Times New Roman" w:cs="Times New Roman"/>
+          <w:sz w:val="24"/>
+          <w:szCs w:val="24"/>
+        </w:rPr>
+        <w:t>.</w:t>
+      </w:r>
+      <w:r>
+        <w:rPr>
+          <w:rFonts w:ascii="Times New Roman" w:hAnsi="Times New Roman" w:cs="Times New Roman"/>
+          <w:sz w:val="24"/>
+          <w:szCs w:val="24"/>
+        </w:rPr>
+        <w:t xml:space="preserve"> </w:t>
       </w:r>
     </w:p>
     <w:p>
@@ -817,80 +817,88 @@
           <w:sz w:val="24"/>
           <w:szCs w:val="24"/>
         </w:rPr>
+        <w:t xml:space="preserve">Here are the key findings from the dataset based on statistical analysis gender does not </w:t>
+      </w:r>
+      <w:r>
+        <w:rPr>
+          <w:rFonts w:ascii="Times New Roman" w:hAnsi="Times New Roman" w:cs="Times New Roman"/>
+          <w:sz w:val="24"/>
+          <w:szCs w:val="24"/>
+        </w:rPr>
+        <w:t xml:space="preserve">have an </w:t>
+      </w:r>
+      <w:r>
+        <w:rPr>
+          <w:rFonts w:ascii="Times New Roman" w:hAnsi="Times New Roman" w:cs="Times New Roman"/>
+          <w:sz w:val="24"/>
+          <w:szCs w:val="24"/>
+        </w:rPr>
+        <w:t xml:space="preserve">impact </w:t>
+      </w:r>
+      <w:r>
+        <w:rPr>
+          <w:rFonts w:ascii="Times New Roman" w:hAnsi="Times New Roman" w:cs="Times New Roman"/>
+          <w:sz w:val="24"/>
+          <w:szCs w:val="24"/>
+        </w:rPr>
+        <w:t xml:space="preserve">on </w:t>
+      </w:r>
+      <w:r>
+        <w:rPr>
+          <w:rFonts w:ascii="Times New Roman" w:hAnsi="Times New Roman" w:cs="Times New Roman"/>
+          <w:sz w:val="24"/>
+          <w:szCs w:val="24"/>
+        </w:rPr>
+        <w:t>the median</w:t>
+      </w:r>
+      <w:r>
+        <w:rPr>
+          <w:rFonts w:ascii="Times New Roman" w:hAnsi="Times New Roman" w:cs="Times New Roman"/>
+          <w:sz w:val="24"/>
+          <w:szCs w:val="24"/>
+        </w:rPr>
+        <w:t xml:space="preserve"> ($22-23) </w:t>
+      </w:r>
+      <w:r>
+        <w:rPr>
+          <w:rFonts w:ascii="Times New Roman" w:hAnsi="Times New Roman" w:cs="Times New Roman"/>
+          <w:sz w:val="24"/>
+          <w:szCs w:val="24"/>
+        </w:rPr>
+        <w:t>or the average monthly revenue</w:t>
+      </w:r>
+      <w:r>
+        <w:rPr>
+          <w:rFonts w:ascii="Times New Roman" w:hAnsi="Times New Roman" w:cs="Times New Roman"/>
+          <w:sz w:val="24"/>
+          <w:szCs w:val="24"/>
+        </w:rPr>
+        <w:t xml:space="preserve"> ($35-36) </w:t>
+      </w:r>
+      <w:r>
+        <w:rPr>
+          <w:rFonts w:ascii="Times New Roman" w:hAnsi="Times New Roman" w:cs="Times New Roman"/>
+          <w:sz w:val="24"/>
+          <w:szCs w:val="24"/>
+        </w:rPr>
+        <w:t>from customers.</w:t>
+      </w:r>
+      <w:r>
+        <w:rPr>
+          <w:rFonts w:ascii="Times New Roman" w:hAnsi="Times New Roman" w:cs="Times New Roman"/>
+          <w:sz w:val="24"/>
+          <w:szCs w:val="24"/>
+        </w:rPr>
+        <w:t xml:space="preserve"> There </w:t>
+      </w:r>
+      <w:r>
+        <w:rPr>
+          <w:rFonts w:ascii="Times New Roman" w:hAnsi="Times New Roman" w:cs="Times New Roman"/>
+          <w:sz w:val="24"/>
+          <w:szCs w:val="24"/>
+        </w:rPr>
         <w:lastRenderedPageBreak/>
-        <w:t xml:space="preserve">Here are the key findings from the dataset based on statistical analysis gender does not </w:t>
-      </w:r>
-      <w:r>
-        <w:rPr>
-          <w:rFonts w:ascii="Times New Roman" w:hAnsi="Times New Roman" w:cs="Times New Roman"/>
-          <w:sz w:val="24"/>
-          <w:szCs w:val="24"/>
-        </w:rPr>
-        <w:t xml:space="preserve">have an </w:t>
-      </w:r>
-      <w:r>
-        <w:rPr>
-          <w:rFonts w:ascii="Times New Roman" w:hAnsi="Times New Roman" w:cs="Times New Roman"/>
-          <w:sz w:val="24"/>
-          <w:szCs w:val="24"/>
-        </w:rPr>
-        <w:t xml:space="preserve">impact </w:t>
-      </w:r>
-      <w:r>
-        <w:rPr>
-          <w:rFonts w:ascii="Times New Roman" w:hAnsi="Times New Roman" w:cs="Times New Roman"/>
-          <w:sz w:val="24"/>
-          <w:szCs w:val="24"/>
-        </w:rPr>
-        <w:t xml:space="preserve">on </w:t>
-      </w:r>
-      <w:r>
-        <w:rPr>
-          <w:rFonts w:ascii="Times New Roman" w:hAnsi="Times New Roman" w:cs="Times New Roman"/>
-          <w:sz w:val="24"/>
-          <w:szCs w:val="24"/>
-        </w:rPr>
-        <w:t>the median</w:t>
-      </w:r>
-      <w:r>
-        <w:rPr>
-          <w:rFonts w:ascii="Times New Roman" w:hAnsi="Times New Roman" w:cs="Times New Roman"/>
-          <w:sz w:val="24"/>
-          <w:szCs w:val="24"/>
-        </w:rPr>
-        <w:t xml:space="preserve"> ($22-23) </w:t>
-      </w:r>
-      <w:r>
-        <w:rPr>
-          <w:rFonts w:ascii="Times New Roman" w:hAnsi="Times New Roman" w:cs="Times New Roman"/>
-          <w:sz w:val="24"/>
-          <w:szCs w:val="24"/>
-        </w:rPr>
-        <w:t>or the average monthly revenue</w:t>
-      </w:r>
-      <w:r>
-        <w:rPr>
-          <w:rFonts w:ascii="Times New Roman" w:hAnsi="Times New Roman" w:cs="Times New Roman"/>
-          <w:sz w:val="24"/>
-          <w:szCs w:val="24"/>
-        </w:rPr>
-        <w:t xml:space="preserve"> ($35-36) </w:t>
-      </w:r>
-      <w:r>
-        <w:rPr>
-          <w:rFonts w:ascii="Times New Roman" w:hAnsi="Times New Roman" w:cs="Times New Roman"/>
-          <w:sz w:val="24"/>
-          <w:szCs w:val="24"/>
-        </w:rPr>
-        <w:t>from customers.</w:t>
-      </w:r>
-      <w:r>
-        <w:rPr>
-          <w:rFonts w:ascii="Times New Roman" w:hAnsi="Times New Roman" w:cs="Times New Roman"/>
-          <w:sz w:val="24"/>
-          <w:szCs w:val="24"/>
-        </w:rPr>
-        <w:t xml:space="preserve"> There is no age bias </w:t>
+        <w:t xml:space="preserve">is no age bias </w:t>
       </w:r>
       <w:r>
         <w:rPr>
@@ -1427,6 +1435,24 @@
           <w:szCs w:val="24"/>
         </w:rPr>
         <w:t xml:space="preserve">followed by 10-20%.  </w:t>
+      </w:r>
+      <w:r>
+        <w:rPr>
+          <w:rFonts w:ascii="Times New Roman" w:hAnsi="Times New Roman" w:cs="Times New Roman"/>
+          <w:sz w:val="24"/>
+          <w:szCs w:val="24"/>
+        </w:rPr>
+        <w:t xml:space="preserve">Commute time has no linear relationship with data revenue, in general customers with 20-30 minutes commute time consume </w:t>
+      </w:r>
+      <w:bookmarkStart w:id="0" w:name="_GoBack"/>
+      <w:bookmarkEnd w:id="0"/>
+      <w:r>
+        <w:rPr>
+          <w:rFonts w:ascii="Times New Roman" w:hAnsi="Times New Roman" w:cs="Times New Roman"/>
+          <w:sz w:val="24"/>
+          <w:szCs w:val="24"/>
+        </w:rPr>
+        <w:t>highest data and generate maximum monthly revenue as well.</w:t>
       </w:r>
     </w:p>
     <w:p>
@@ -1470,8 +1496,6 @@
         </w:rPr>
         <w:t>$</w:t>
       </w:r>
-      <w:bookmarkStart w:id="0" w:name="_GoBack"/>
-      <w:bookmarkEnd w:id="0"/>
       <w:r>
         <w:rPr>
           <w:rFonts w:ascii="Times New Roman" w:hAnsi="Times New Roman" w:cs="Times New Roman"/>

</xml_diff>